<commit_message>
feat(backend): add MongoDB integration 🚀
Configured MongoDB connection using Mongoose.

docs(diagram): add pictures 🚀

Configured cronogram.
</commit_message>
<xml_diff>
--- a/summary.docx
+++ b/summary.docx
@@ -217,8 +217,26 @@
       <w:r>
         <w:rPr>
           <w:rFonts w:ascii="Arial" w:eastAsia="Times New Roman" w:hAnsi="Arial" w:cs="Arial"/>
-          <w:b/>
-          <w:bCs/>
+          <w:sz w:val="24"/>
+          <w:szCs w:val="24"/>
+          <w:lang w:eastAsia="es-CO"/>
+        </w:rPr>
+        <w:br/>
+      </w:r>
+      <w:r>
+        <w:rPr>
+          <w:rFonts w:ascii="Arial" w:eastAsia="Times New Roman" w:hAnsi="Arial" w:cs="Arial"/>
+          <w:b/>
+          <w:bCs/>
+          <w:sz w:val="24"/>
+          <w:szCs w:val="24"/>
+          <w:lang w:eastAsia="es-CO"/>
+        </w:rPr>
+        <w:t>Autor:</w:t>
+      </w:r>
+      <w:r>
+        <w:rPr>
+          <w:rFonts w:ascii="Arial" w:eastAsia="Times New Roman" w:hAnsi="Arial" w:cs="Arial"/>
           <w:sz w:val="24"/>
           <w:szCs w:val="24"/>
           <w:lang w:eastAsia="es-CO"/>
@@ -232,7 +250,7 @@
           <w:szCs w:val="24"/>
           <w:lang w:eastAsia="es-CO"/>
         </w:rPr>
-        <w:t>Tree-a Enterprises SAS</w:t>
+        <w:t>Oscar Macias.</w:t>
       </w:r>
       <w:r>
         <w:rPr>
@@ -252,7 +270,7 @@
           <w:szCs w:val="24"/>
           <w:lang w:eastAsia="es-CO"/>
         </w:rPr>
-        <w:t>Autor:</w:t>
+        <w:t>Fecha:</w:t>
       </w:r>
       <w:r>
         <w:rPr>
@@ -270,7 +288,43 @@
           <w:szCs w:val="24"/>
           <w:lang w:eastAsia="es-CO"/>
         </w:rPr>
-        <w:t>Oscar Macias.</w:t>
+        <w:t>0</w:t>
+      </w:r>
+      <w:r>
+        <w:rPr>
+          <w:rFonts w:ascii="Arial" w:eastAsia="Times New Roman" w:hAnsi="Arial" w:cs="Arial"/>
+          <w:sz w:val="24"/>
+          <w:szCs w:val="24"/>
+          <w:lang w:eastAsia="es-CO"/>
+        </w:rPr>
+        <w:t>3</w:t>
+      </w:r>
+      <w:r>
+        <w:rPr>
+          <w:rFonts w:ascii="Arial" w:eastAsia="Times New Roman" w:hAnsi="Arial" w:cs="Arial"/>
+          <w:sz w:val="24"/>
+          <w:szCs w:val="24"/>
+          <w:lang w:eastAsia="es-CO"/>
+        </w:rPr>
+        <w:t xml:space="preserve"> de </w:t>
+      </w:r>
+      <w:r>
+        <w:rPr>
+          <w:rFonts w:ascii="Arial" w:eastAsia="Times New Roman" w:hAnsi="Arial" w:cs="Arial"/>
+          <w:sz w:val="24"/>
+          <w:szCs w:val="24"/>
+          <w:lang w:eastAsia="es-CO"/>
+        </w:rPr>
+        <w:t>abril</w:t>
+      </w:r>
+      <w:r>
+        <w:rPr>
+          <w:rFonts w:ascii="Arial" w:eastAsia="Times New Roman" w:hAnsi="Arial" w:cs="Arial"/>
+          <w:sz w:val="24"/>
+          <w:szCs w:val="24"/>
+          <w:lang w:eastAsia="es-CO"/>
+        </w:rPr>
+        <w:t xml:space="preserve"> del 2025.</w:t>
       </w:r>
       <w:r>
         <w:rPr>
@@ -290,80 +344,6 @@
           <w:szCs w:val="24"/>
           <w:lang w:eastAsia="es-CO"/>
         </w:rPr>
-        <w:t>Fecha:</w:t>
-      </w:r>
-      <w:r>
-        <w:rPr>
-          <w:rFonts w:ascii="Arial" w:eastAsia="Times New Roman" w:hAnsi="Arial" w:cs="Arial"/>
-          <w:sz w:val="24"/>
-          <w:szCs w:val="24"/>
-          <w:lang w:eastAsia="es-CO"/>
-        </w:rPr>
-        <w:t xml:space="preserve"> </w:t>
-      </w:r>
-      <w:r>
-        <w:rPr>
-          <w:rFonts w:ascii="Arial" w:eastAsia="Times New Roman" w:hAnsi="Arial" w:cs="Arial"/>
-          <w:sz w:val="24"/>
-          <w:szCs w:val="24"/>
-          <w:lang w:eastAsia="es-CO"/>
-        </w:rPr>
-        <w:t>0</w:t>
-      </w:r>
-      <w:r>
-        <w:rPr>
-          <w:rFonts w:ascii="Arial" w:eastAsia="Times New Roman" w:hAnsi="Arial" w:cs="Arial"/>
-          <w:sz w:val="24"/>
-          <w:szCs w:val="24"/>
-          <w:lang w:eastAsia="es-CO"/>
-        </w:rPr>
-        <w:t>3</w:t>
-      </w:r>
-      <w:r>
-        <w:rPr>
-          <w:rFonts w:ascii="Arial" w:eastAsia="Times New Roman" w:hAnsi="Arial" w:cs="Arial"/>
-          <w:sz w:val="24"/>
-          <w:szCs w:val="24"/>
-          <w:lang w:eastAsia="es-CO"/>
-        </w:rPr>
-        <w:t xml:space="preserve"> de </w:t>
-      </w:r>
-      <w:r>
-        <w:rPr>
-          <w:rFonts w:ascii="Arial" w:eastAsia="Times New Roman" w:hAnsi="Arial" w:cs="Arial"/>
-          <w:sz w:val="24"/>
-          <w:szCs w:val="24"/>
-          <w:lang w:eastAsia="es-CO"/>
-        </w:rPr>
-        <w:t>abril</w:t>
-      </w:r>
-      <w:r>
-        <w:rPr>
-          <w:rFonts w:ascii="Arial" w:eastAsia="Times New Roman" w:hAnsi="Arial" w:cs="Arial"/>
-          <w:sz w:val="24"/>
-          <w:szCs w:val="24"/>
-          <w:lang w:eastAsia="es-CO"/>
-        </w:rPr>
-        <w:t xml:space="preserve"> del 2025.</w:t>
-      </w:r>
-      <w:r>
-        <w:rPr>
-          <w:rFonts w:ascii="Arial" w:eastAsia="Times New Roman" w:hAnsi="Arial" w:cs="Arial"/>
-          <w:sz w:val="24"/>
-          <w:szCs w:val="24"/>
-          <w:lang w:eastAsia="es-CO"/>
-        </w:rPr>
-        <w:br/>
-      </w:r>
-      <w:r>
-        <w:rPr>
-          <w:rFonts w:ascii="Arial" w:eastAsia="Times New Roman" w:hAnsi="Arial" w:cs="Arial"/>
-          <w:b/>
-          <w:bCs/>
-          <w:sz w:val="24"/>
-          <w:szCs w:val="24"/>
-          <w:lang w:eastAsia="es-CO"/>
-        </w:rPr>
         <w:t>Versión:</w:t>
       </w:r>
       <w:r>
@@ -394,7 +374,7 @@
           <w:lang w:eastAsia="es-CO"/>
         </w:rPr>
         <w:pict w14:anchorId="10F152C1">
-          <v:rect id="_x0000_i1280" style="width:0;height:1.5pt" o:hralign="center" o:hrstd="t" o:hr="t" fillcolor="#a0a0a0" stroked="f"/>
+          <v:rect id="_x0000_i1029" style="width:0;height:1.5pt" o:hralign="center" o:hrstd="t" o:hr="t" fillcolor="#a0a0a0" stroked="f"/>
         </w:pict>
       </w:r>
     </w:p>
@@ -1511,7 +1491,7 @@
           <w:lang w:eastAsia="es-CO"/>
         </w:rPr>
         <w:pict w14:anchorId="277D206C">
-          <v:rect id="_x0000_i1322" style="width:0;height:1.5pt" o:hralign="center" o:hrstd="t" o:hr="t" fillcolor="#a0a0a0" stroked="f"/>
+          <v:rect id="_x0000_i1030" style="width:0;height:1.5pt" o:hralign="center" o:hrstd="t" o:hr="t" fillcolor="#a0a0a0" stroked="f"/>
         </w:pict>
       </w:r>
       <w:bookmarkEnd w:id="3"/>
@@ -1709,8 +1689,8 @@
           <w:lang w:eastAsia="es-CO"/>
         </w:rPr>
       </w:pPr>
-      <w:bookmarkStart w:id="7" w:name="_Hlk193707370"/>
-      <w:bookmarkStart w:id="8" w:name="_Toc194495719"/>
+      <w:bookmarkStart w:id="7" w:name="_Toc194495719"/>
+      <w:bookmarkStart w:id="8" w:name="_Hlk193707370"/>
       <w:r>
         <w:rPr>
           <w:rFonts w:ascii="Segoe UI Emoji" w:hAnsi="Segoe UI Emoji" w:cs="Segoe UI Emoji"/>
@@ -1739,9 +1719,9 @@
         </w:rPr>
         <w:t>💡</w:t>
       </w:r>
-      <w:bookmarkEnd w:id="8"/>
-    </w:p>
-    <w:bookmarkEnd w:id="7"/>
+      <w:bookmarkEnd w:id="7"/>
+    </w:p>
+    <w:bookmarkEnd w:id="8"/>
     <w:p>
       <w:pPr>
         <w:spacing w:after="0" w:line="360" w:lineRule="auto"/>
@@ -2129,7 +2109,7 @@
           <w:lang w:eastAsia="es-CO"/>
         </w:rPr>
         <w:pict w14:anchorId="0FD79172">
-          <v:rect id="_x0000_i1282" style="width:0;height:1.5pt" o:hralign="center" o:hrstd="t" o:hr="t" fillcolor="#a0a0a0" stroked="f"/>
+          <v:rect id="_x0000_i1031" style="width:0;height:1.5pt" o:hralign="center" o:hrstd="t" o:hr="t" fillcolor="#a0a0a0" stroked="f"/>
         </w:pict>
       </w:r>
       <w:bookmarkEnd w:id="10"/>
@@ -2634,7 +2614,7 @@
           <w:lang w:eastAsia="es-CO"/>
         </w:rPr>
         <w:pict w14:anchorId="7FCF6E72">
-          <v:rect id="_x0000_i1283" style="width:0;height:1.5pt" o:hralign="center" o:hrstd="t" o:hr="t" fillcolor="#a0a0a0" stroked="f"/>
+          <v:rect id="_x0000_i1032" style="width:0;height:1.5pt" o:hralign="center" o:hrstd="t" o:hr="t" fillcolor="#a0a0a0" stroked="f"/>
         </w:pict>
       </w:r>
     </w:p>
@@ -2985,7 +2965,7 @@
           <w:lang w:eastAsia="es-CO"/>
         </w:rPr>
         <w:pict w14:anchorId="22A7E535">
-          <v:rect id="_x0000_i1289" style="width:0;height:1.5pt" o:hralign="center" o:bullet="t" o:hrstd="t" o:hr="t" fillcolor="#a0a0a0" stroked="f"/>
+          <v:rect id="_x0000_i1033" style="width:0;height:1.5pt" o:hralign="center" o:bullet="t" o:hrstd="t" o:hr="t" fillcolor="#a0a0a0" stroked="f"/>
         </w:pict>
       </w:r>
       <w:bookmarkEnd w:id="17"/>
@@ -4691,7 +4671,7 @@
           <w:lang w:eastAsia="es-CO"/>
         </w:rPr>
         <w:pict w14:anchorId="18AD5F59">
-          <v:rect id="_x0000_i1284" style="width:0;height:1.5pt" o:hralign="center" o:hrstd="t" o:hr="t" fillcolor="#a0a0a0" stroked="f"/>
+          <v:rect id="_x0000_i1034" style="width:0;height:1.5pt" o:hralign="center" o:hrstd="t" o:hr="t" fillcolor="#a0a0a0" stroked="f"/>
         </w:pict>
       </w:r>
     </w:p>
@@ -5233,7 +5213,7 @@
           <w:lang w:eastAsia="es-CO"/>
         </w:rPr>
         <w:pict w14:anchorId="08688716">
-          <v:rect id="_x0000_i1285" style="width:0;height:1.5pt" o:hralign="center" o:hrstd="t" o:hr="t" fillcolor="#a0a0a0" stroked="f"/>
+          <v:rect id="_x0000_i1035" style="width:0;height:1.5pt" o:hralign="center" o:hrstd="t" o:hr="t" fillcolor="#a0a0a0" stroked="f"/>
         </w:pict>
       </w:r>
     </w:p>
@@ -5591,7 +5571,7 @@
           <w:lang w:eastAsia="es-CO"/>
         </w:rPr>
         <w:pict w14:anchorId="05AF1AC1">
-          <v:rect id="_x0000_i1286" style="width:0;height:1.5pt" o:hralign="center" o:hrstd="t" o:hr="t" fillcolor="#a0a0a0" stroked="f"/>
+          <v:rect id="_x0000_i1036" style="width:0;height:1.5pt" o:hralign="center" o:hrstd="t" o:hr="t" fillcolor="#a0a0a0" stroked="f"/>
         </w:pict>
       </w:r>
     </w:p>
@@ -5690,8 +5670,8 @@
           <w:lang w:eastAsia="es-CO"/>
         </w:rPr>
       </w:pPr>
-      <w:bookmarkStart w:id="24" w:name="_Hlk193722670"/>
-      <w:bookmarkStart w:id="25" w:name="_Hlk194495882"/>
+      <w:bookmarkStart w:id="24" w:name="_Hlk194495882"/>
+      <w:bookmarkStart w:id="25" w:name="_Hlk193722670"/>
       <w:r>
         <w:rPr>
           <w:rFonts w:ascii="Segoe UI Emoji" w:hAnsi="Segoe UI Emoji" w:cs="Segoe UI Emoji"/>
@@ -5712,7 +5692,7 @@
         <w:t>Escalabilidad, Elasticidad y Seguridad</w:t>
       </w:r>
     </w:p>
-    <w:bookmarkEnd w:id="25"/>
+    <w:bookmarkEnd w:id="24"/>
     <w:p>
       <w:pPr>
         <w:spacing w:after="0" w:line="360" w:lineRule="auto"/>
@@ -5951,7 +5931,7 @@
           <w:lang w:eastAsia="es-CO"/>
         </w:rPr>
         <w:pict w14:anchorId="1202D15C">
-          <v:rect id="_x0000_i1287" style="width:0;height:1.5pt" o:hralign="center" o:hrstd="t" o:hr="t" fillcolor="#a0a0a0" stroked="f"/>
+          <v:rect id="_x0000_i1037" style="width:0;height:1.5pt" o:hralign="center" o:hrstd="t" o:hr="t" fillcolor="#a0a0a0" stroked="f"/>
         </w:pict>
       </w:r>
     </w:p>
@@ -6120,7 +6100,7 @@
         <w:t>🔜</w:t>
       </w:r>
     </w:p>
-    <w:bookmarkEnd w:id="24"/>
+    <w:bookmarkEnd w:id="25"/>
     <w:bookmarkEnd w:id="26"/>
     <w:p>
       <w:pPr>
@@ -6247,7 +6227,7 @@
           <w:lang w:eastAsia="es-CO"/>
         </w:rPr>
         <w:pict w14:anchorId="6B06D96F">
-          <v:rect id="_x0000_i1288" style="width:0;height:1.5pt" o:hralign="center" o:bullet="t" o:hrstd="t" o:hr="t" fillcolor="#a0a0a0" stroked="f"/>
+          <v:rect id="_x0000_i1038" style="width:0;height:1.5pt" o:hralign="center" o:bullet="t" o:hrstd="t" o:hr="t" fillcolor="#a0a0a0" stroked="f"/>
         </w:pict>
       </w:r>
     </w:p>
@@ -6640,7 +6620,7 @@
           <w:lang w:eastAsia="es-CO"/>
         </w:rPr>
         <w:pict w14:anchorId="40A8FD3B">
-          <v:rect id="_x0000_i1290" style="width:0;height:1.5pt" o:hralign="center" o:bullet="t" o:hrstd="t" o:hr="t" fillcolor="#a0a0a0" stroked="f"/>
+          <v:rect id="_x0000_i1039" style="width:0;height:1.5pt" o:hralign="center" o:bullet="t" o:hrstd="t" o:hr="t" fillcolor="#a0a0a0" stroked="f"/>
         </w:pict>
       </w:r>
       <w:bookmarkEnd w:id="31"/>
@@ -6834,10 +6814,10 @@
           <w:lang w:eastAsia="es-CO"/>
         </w:rPr>
       </w:pPr>
-      <w:bookmarkStart w:id="32" w:name="_Toc193707042"/>
-      <w:bookmarkStart w:id="33" w:name="_Toc193717943"/>
-      <w:bookmarkStart w:id="34" w:name="_Toc193881663"/>
-      <w:bookmarkStart w:id="35" w:name="_Hlk194496240"/>
+      <w:bookmarkStart w:id="32" w:name="_Hlk194496240"/>
+      <w:bookmarkStart w:id="33" w:name="_Toc193707042"/>
+      <w:bookmarkStart w:id="34" w:name="_Toc193717943"/>
+      <w:bookmarkStart w:id="35" w:name="_Toc193881663"/>
       <w:r>
         <w:rPr>
           <w:rFonts w:ascii="Segoe UI Emoji" w:eastAsia="Times New Roman" w:hAnsi="Segoe UI Emoji" w:cs="Segoe UI Emoji"/>
@@ -6861,7 +6841,7 @@
         <w:t>Documentación Técnica y Repositorio</w:t>
       </w:r>
     </w:p>
-    <w:bookmarkEnd w:id="35"/>
+    <w:bookmarkEnd w:id="32"/>
     <w:p>
       <w:pPr>
         <w:spacing w:after="0" w:line="360" w:lineRule="auto"/>
@@ -7172,7 +7152,7 @@
           <w:lang w:eastAsia="es-CO"/>
         </w:rPr>
         <w:pict w14:anchorId="012D7930">
-          <v:rect id="_x0000_i1292" style="width:0;height:1.5pt" o:hralign="center" o:bullet="t" o:hrstd="t" o:hr="t" fillcolor="#a0a0a0" stroked="f"/>
+          <v:rect id="_x0000_i1040" style="width:0;height:1.5pt" o:hralign="center" o:bullet="t" o:hrstd="t" o:hr="t" fillcolor="#a0a0a0" stroked="f"/>
         </w:pict>
       </w:r>
     </w:p>
@@ -7310,9 +7290,9 @@
         </w:rPr>
       </w:pPr>
       <w:bookmarkStart w:id="36" w:name="_Hlk194496450"/>
-      <w:bookmarkEnd w:id="32"/>
       <w:bookmarkEnd w:id="33"/>
       <w:bookmarkEnd w:id="34"/>
+      <w:bookmarkEnd w:id="35"/>
       <w:r>
         <w:rPr>
           <w:rFonts w:ascii="Segoe UI Emoji" w:eastAsia="Times New Roman" w:hAnsi="Segoe UI Emoji" w:cs="Segoe UI Emoji"/>
@@ -8820,7 +8800,7 @@
           <w:lang w:eastAsia="es-CO"/>
         </w:rPr>
         <w:pict w14:anchorId="5A48D03B">
-          <v:rect id="_x0000_i1291" style="width:0;height:1.5pt" o:hralign="center" o:bullet="t" o:hrstd="t" o:hr="t" fillcolor="#a0a0a0" stroked="f"/>
+          <v:rect id="_x0000_i1041" style="width:0;height:1.5pt" o:hralign="center" o:bullet="t" o:hrstd="t" o:hr="t" fillcolor="#a0a0a0" stroked="f"/>
         </w:pict>
       </w:r>
       <w:bookmarkEnd w:id="37"/>
@@ -8903,22 +8883,22 @@
 <w:numbering xmlns:wpc="http://schemas.microsoft.com/office/word/2010/wordprocessingCanvas" xmlns:cx="http://schemas.microsoft.com/office/drawing/2014/chartex" xmlns:cx1="http://schemas.microsoft.com/office/drawing/2015/9/8/chartex" xmlns:cx2="http://schemas.microsoft.com/office/drawing/2015/10/21/chartex" xmlns:cx3="http://schemas.microsoft.com/office/drawing/2016/5/9/chartex" xmlns:cx4="http://schemas.microsoft.com/office/drawing/2016/5/10/chartex" xmlns:cx5="http://schemas.microsoft.com/office/drawing/2016/5/11/chartex" xmlns:cx6="http://schemas.microsoft.com/office/drawing/2016/5/12/chartex" xmlns:cx7="http://schemas.microsoft.com/office/drawing/2016/5/13/chartex" xmlns:cx8="http://schemas.microsoft.com/office/drawing/2016/5/14/chartex" xmlns:mc="http://schemas.openxmlformats.org/markup-compatibility/2006" xmlns:aink="http://schemas.microsoft.com/office/drawing/2016/ink" xmlns:am3d="http://schemas.microsoft.com/office/drawing/2017/model3d" xmlns:o="urn:schemas-microsoft-com:office:office" xmlns:r="http://schemas.openxmlformats.org/officeDocument/2006/relationships" xmlns:m="http://schemas.openxmlformats.org/officeDocument/2006/math" xmlns:v="urn:schemas-microsoft-com:vml" xmlns:wp14="http://schemas.microsoft.com/office/word/2010/wordprocessingDrawing" xmlns:wp="http://schemas.openxmlformats.org/drawingml/2006/wordprocessingDrawing" xmlns:w10="urn:schemas-microsoft-com:office:word" xmlns:w="http://schemas.openxmlformats.org/wordprocessingml/2006/main" xmlns:w14="http://schemas.microsoft.com/office/word/2010/wordml" xmlns:w15="http://schemas.microsoft.com/office/word/2012/wordml" xmlns:w16cex="http://schemas.microsoft.com/office/word/2018/wordml/cex" xmlns:w16cid="http://schemas.microsoft.com/office/word/2016/wordml/cid" xmlns:w16="http://schemas.microsoft.com/office/word/2018/wordml" xmlns:w16se="http://schemas.microsoft.com/office/word/2015/wordml/symex" xmlns:wpg="http://schemas.microsoft.com/office/word/2010/wordprocessingGroup" xmlns:wpi="http://schemas.microsoft.com/office/word/2010/wordprocessingInk" xmlns:wne="http://schemas.microsoft.com/office/word/2006/wordml" xmlns:wps="http://schemas.microsoft.com/office/word/2010/wordprocessingShape" mc:Ignorable="w14 w15 w16se w16cid w16 w16cex wp14">
   <w:numPicBullet w:numPicBulletId="0">
     <w:pict>
-      <v:rect id="_x0000_i4348" style="width:0;height:1.5pt" o:hralign="center" o:bullet="t" o:hrstd="t" o:hr="t" fillcolor="#a0a0a0" stroked="f"/>
+      <v:rect id="_x0000_i1110" style="width:0;height:1.5pt" o:hralign="center" o:bullet="t" o:hrstd="t" o:hr="t" fillcolor="#a0a0a0" stroked="f"/>
     </w:pict>
   </w:numPicBullet>
   <w:numPicBullet w:numPicBulletId="1">
     <w:pict>
-      <v:rect id="_x0000_i4349" style="width:0;height:1.5pt" o:hralign="center" o:bullet="t" o:hrstd="t" o:hr="t" fillcolor="#a0a0a0" stroked="f"/>
+      <v:rect id="_x0000_i1111" style="width:0;height:1.5pt" o:hralign="center" o:bullet="t" o:hrstd="t" o:hr="t" fillcolor="#a0a0a0" stroked="f"/>
     </w:pict>
   </w:numPicBullet>
   <w:numPicBullet w:numPicBulletId="2">
     <w:pict>
-      <v:rect id="_x0000_i4350" style="width:0;height:1.5pt" o:hralign="center" o:bullet="t" o:hrstd="t" o:hr="t" fillcolor="#a0a0a0" stroked="f"/>
+      <v:rect id="_x0000_i1112" style="width:0;height:1.5pt" o:hralign="center" o:bullet="t" o:hrstd="t" o:hr="t" fillcolor="#a0a0a0" stroked="f"/>
     </w:pict>
   </w:numPicBullet>
   <w:numPicBullet w:numPicBulletId="3">
     <w:pict>
-      <v:rect id="_x0000_i4351" style="width:0;height:1.5pt" o:hralign="center" o:bullet="t" o:hrstd="t" o:hr="t" fillcolor="#a0a0a0" stroked="f"/>
+      <v:rect id="_x0000_i1113" style="width:0;height:1.5pt" o:hralign="center" o:bullet="t" o:hrstd="t" o:hr="t" fillcolor="#a0a0a0" stroked="f"/>
     </w:pict>
   </w:numPicBullet>
   <w:abstractNum w:abstractNumId="0" w15:restartNumberingAfterBreak="0">
@@ -15493,6 +15473,7 @@
   <w:style w:type="character" w:default="1" w:styleId="Fuentedeprrafopredeter">
     <w:name w:val="Default Paragraph Font"/>
     <w:uiPriority w:val="1"/>
+    <w:semiHidden/>
     <w:unhideWhenUsed/>
   </w:style>
   <w:style w:type="table" w:default="1" w:styleId="Tablanormal">

</xml_diff>